<commit_message>
Update Reports & Dashboards for Lightning Experience.docx
</commit_message>
<xml_diff>
--- a/Prepare for Your Salesforce Administrator Credential/10% Analytics - Reports and Dashboards/Reports & Dashboards for Lightning Experience.docx
+++ b/Prepare for Your Salesforce Administrator Credential/10% Analytics - Reports and Dashboards/Reports & Dashboards for Lightning Experience.docx
@@ -2,6 +2,140 @@
 <file path=word/document.xml><?xml version="1.0" encoding="utf-8"?>
 <w:document xmlns:wpc="http://schemas.microsoft.com/office/word/2010/wordprocessingCanvas" xmlns:cx="http://schemas.microsoft.com/office/drawing/2014/chartex" xmlns:cx1="http://schemas.microsoft.com/office/drawing/2015/9/8/chartex" xmlns:cx2="http://schemas.microsoft.com/office/drawing/2015/10/21/chartex" xmlns:cx3="http://schemas.microsoft.com/office/drawing/2016/5/9/chartex" xmlns:cx4="http://schemas.microsoft.com/office/drawing/2016/5/10/chartex" xmlns:cx5="http://schemas.microsoft.com/office/drawing/2016/5/11/chartex" xmlns:cx6="http://schemas.microsoft.com/office/drawing/2016/5/12/chartex" xmlns:cx7="http://schemas.microsoft.com/office/drawing/2016/5/13/chartex" xmlns:cx8="http://schemas.microsoft.com/office/drawing/2016/5/14/chartex" xmlns:mc="http://schemas.openxmlformats.org/markup-compatibility/2006" xmlns:aink="http://schemas.microsoft.com/office/drawing/2016/ink" xmlns:am3d="http://schemas.microsoft.com/office/drawing/2017/model3d" xmlns:o="urn:schemas-microsoft-com:office:office" xmlns:r="http://schemas.openxmlformats.org/officeDocument/2006/relationships" xmlns:m="http://schemas.openxmlformats.org/officeDocument/2006/math" xmlns:v="urn:schemas-microsoft-com:vml" xmlns:wp14="http://schemas.microsoft.com/office/word/2010/wordprocessingDrawing" xmlns:wp="http://schemas.openxmlformats.org/drawingml/2006/wordprocessingDrawing" xmlns:w10="urn:schemas-microsoft-com:office:word" xmlns:w="http://schemas.openxmlformats.org/wordprocessingml/2006/main" xmlns:w14="http://schemas.microsoft.com/office/word/2010/wordml" xmlns:w15="http://schemas.microsoft.com/office/word/2012/wordml" xmlns:w16cex="http://schemas.microsoft.com/office/word/2018/wordml/cex" xmlns:w16cid="http://schemas.microsoft.com/office/word/2016/wordml/cid" xmlns:w16="http://schemas.microsoft.com/office/word/2018/wordml" xmlns:w16se="http://schemas.microsoft.com/office/word/2015/wordml/symex" xmlns:wpg="http://schemas.microsoft.com/office/word/2010/wordprocessingGroup" xmlns:wpi="http://schemas.microsoft.com/office/word/2010/wordprocessingInk" xmlns:wne="http://schemas.microsoft.com/office/word/2006/wordml" xmlns:wps="http://schemas.microsoft.com/office/word/2010/wordprocessingShape" mc:Ignorable="w14 w15 w16se w16cid w16 w16cex wp14">
   <w:body>
+    <w:p>
+      <w:pPr>
+        <w:shd w:val="clear" w:color="auto" w:fill="F5F5F5"/>
+        <w:spacing w:after="90" w:line="240" w:lineRule="auto"/>
+        <w:outlineLvl w:val="1"/>
+        <w:rPr>
+          <w:rFonts w:ascii="Segoe UI" w:eastAsia="Times New Roman" w:hAnsi="Segoe UI" w:cs="Segoe UI"/>
+          <w:b/>
+          <w:bCs/>
+          <w:color w:val="333333"/>
+          <w:sz w:val="36"/>
+          <w:szCs w:val="36"/>
+        </w:rPr>
+      </w:pPr>
+      <w:r>
+        <w:rPr>
+          <w:rFonts w:ascii="Segoe UI" w:eastAsia="Times New Roman" w:hAnsi="Segoe UI" w:cs="Segoe UI"/>
+          <w:b/>
+          <w:bCs/>
+          <w:color w:val="333333"/>
+          <w:sz w:val="36"/>
+          <w:szCs w:val="36"/>
+        </w:rPr>
+        <w:t>What is a report?</w:t>
+      </w:r>
+    </w:p>
+    <w:p>
+      <w:pPr>
+        <w:shd w:val="clear" w:color="auto" w:fill="F5F5F5"/>
+        <w:spacing w:before="100" w:beforeAutospacing="1" w:after="100" w:afterAutospacing="1" w:line="240" w:lineRule="auto"/>
+        <w:rPr>
+          <w:rFonts w:ascii="Segoe UI" w:eastAsia="Times New Roman" w:hAnsi="Segoe UI" w:cs="Segoe UI"/>
+          <w:color w:val="1E1E1E"/>
+          <w:sz w:val="24"/>
+          <w:szCs w:val="24"/>
+        </w:rPr>
+      </w:pPr>
+      <w:r>
+        <w:rPr>
+          <w:rFonts w:ascii="Segoe UI" w:eastAsia="Times New Roman" w:hAnsi="Segoe UI" w:cs="Segoe UI"/>
+          <w:color w:val="1E1E1E"/>
+          <w:sz w:val="24"/>
+          <w:szCs w:val="24"/>
+        </w:rPr>
+        <w:t>In its simplest form, a report is a list of records (like opportunities or accounts) that meet the criteria you define. But reports are much more than simple lists. To get the data you need, you can filter, group, and do math on records. You can even display them graphically in a chart!</w:t>
+      </w:r>
+    </w:p>
+    <w:p>
+      <w:pPr>
+        <w:rPr>
+          <w:rFonts w:ascii="Segoe UI" w:hAnsi="Segoe UI" w:cs="Segoe UI"/>
+          <w:color w:val="1E1E1E"/>
+          <w:shd w:val="clear" w:color="auto" w:fill="F5F5F5"/>
+        </w:rPr>
+      </w:pPr>
+      <w:r>
+        <w:rPr>
+          <w:rFonts w:ascii="Segoe UI" w:hAnsi="Segoe UI" w:cs="Segoe UI"/>
+          <w:color w:val="1E1E1E"/>
+          <w:shd w:val="clear" w:color="auto" w:fill="F5F5F5"/>
+        </w:rPr>
+        <w:t xml:space="preserve">Every report is stored in a folder. Report folders determine how reports are accessed, and who can access them to view, edit, or manage. Folders can be public, hidden, or shared. You control who has access to the contents of the folder based on roles, permissions, public groups, territories, and license types. You can make a folder available to your entire </w:t>
+      </w:r>
+      <w:proofErr w:type="gramStart"/>
+      <w:r>
+        <w:rPr>
+          <w:rFonts w:ascii="Segoe UI" w:hAnsi="Segoe UI" w:cs="Segoe UI"/>
+          <w:color w:val="1E1E1E"/>
+          <w:shd w:val="clear" w:color="auto" w:fill="F5F5F5"/>
+        </w:rPr>
+        <w:t>organization, or</w:t>
+      </w:r>
+      <w:proofErr w:type="gramEnd"/>
+      <w:r>
+        <w:rPr>
+          <w:rFonts w:ascii="Segoe UI" w:hAnsi="Segoe UI" w:cs="Segoe UI"/>
+          <w:color w:val="1E1E1E"/>
+          <w:shd w:val="clear" w:color="auto" w:fill="F5F5F5"/>
+        </w:rPr>
+        <w:t xml:space="preserve"> make it private so that only the owner has access.</w:t>
+      </w:r>
+    </w:p>
+    <w:p>
+      <w:pPr>
+        <w:pStyle w:val="Heading2"/>
+        <w:shd w:val="clear" w:color="auto" w:fill="F5F5F5"/>
+        <w:spacing w:before="0" w:beforeAutospacing="0" w:after="90" w:afterAutospacing="0"/>
+        <w:rPr>
+          <w:rFonts w:ascii="Segoe UI" w:hAnsi="Segoe UI" w:cs="Segoe UI"/>
+          <w:color w:val="333333"/>
+        </w:rPr>
+      </w:pPr>
+      <w:r>
+        <w:rPr>
+          <w:rFonts w:ascii="Segoe UI" w:hAnsi="Segoe UI" w:cs="Segoe UI"/>
+          <w:color w:val="333333"/>
+        </w:rPr>
+        <w:t>What is a dashboard?</w:t>
+      </w:r>
+    </w:p>
+    <w:p>
+      <w:pPr>
+        <w:pStyle w:val="NormalWeb"/>
+        <w:shd w:val="clear" w:color="auto" w:fill="F5F5F5"/>
+        <w:rPr>
+          <w:rFonts w:ascii="Segoe UI" w:hAnsi="Segoe UI" w:cs="Segoe UI"/>
+          <w:color w:val="1E1E1E"/>
+        </w:rPr>
+      </w:pPr>
+      <w:r>
+        <w:rPr>
+          <w:rFonts w:ascii="Segoe UI" w:hAnsi="Segoe UI" w:cs="Segoe UI"/>
+          <w:color w:val="1E1E1E"/>
+        </w:rPr>
+        <w:t>A dashboard is a visual display of key metrics and trends for records in your org. The relationship between a dashboard component and report is 1:1; for each dashboard component, there is a single source report. However, you can use the same report in multiple dashboard components on a single dashboard (for example, use the same report in both a bar chart and pie chart). You can display multiple dashboard components on a single dashboard page, creating a powerful visual display and a way to consume multiple reports that often have a common theme, like sales performance or customer support.</w:t>
+      </w:r>
+    </w:p>
+    <w:p>
+      <w:pPr>
+        <w:pStyle w:val="NormalWeb"/>
+        <w:shd w:val="clear" w:color="auto" w:fill="F5F5F5"/>
+        <w:rPr>
+          <w:rFonts w:ascii="Segoe UI" w:hAnsi="Segoe UI" w:cs="Segoe UI"/>
+          <w:color w:val="1E1E1E"/>
+        </w:rPr>
+      </w:pPr>
+      <w:r>
+        <w:rPr>
+          <w:rFonts w:ascii="Segoe UI" w:hAnsi="Segoe UI" w:cs="Segoe UI"/>
+          <w:color w:val="1E1E1E"/>
+        </w:rPr>
+        <w:t>Like reports, dashboards are stored in folders, which control who has access. If you have access to a folder, you can view its dashboards. However, to view the dashboard components, you need access to the underlying reports as well.</w:t>
+      </w:r>
+    </w:p>
     <w:p/>
     <w:sectPr>
       <w:pgSz w:w="12240" w:h="15840"/>
@@ -412,6 +546,25 @@
     <w:name w:val="Normal"/>
     <w:qFormat/>
   </w:style>
+  <w:style w:type="paragraph" w:styleId="Heading2">
+    <w:name w:val="heading 2"/>
+    <w:basedOn w:val="Normal"/>
+    <w:link w:val="Heading2Char"/>
+    <w:uiPriority w:val="9"/>
+    <w:qFormat/>
+    <w:rsid w:val="00220099"/>
+    <w:pPr>
+      <w:spacing w:before="100" w:beforeAutospacing="1" w:after="100" w:afterAutospacing="1" w:line="240" w:lineRule="auto"/>
+      <w:outlineLvl w:val="1"/>
+    </w:pPr>
+    <w:rPr>
+      <w:rFonts w:ascii="Times New Roman" w:eastAsia="Times New Roman" w:hAnsi="Times New Roman" w:cs="Times New Roman"/>
+      <w:b/>
+      <w:bCs/>
+      <w:sz w:val="36"/>
+      <w:szCs w:val="36"/>
+    </w:rPr>
+  </w:style>
   <w:style w:type="character" w:default="1" w:styleId="DefaultParagraphFont">
     <w:name w:val="Default Paragraph Font"/>
     <w:uiPriority w:val="1"/>
@@ -438,6 +591,36 @@
     <w:uiPriority w:val="99"/>
     <w:semiHidden/>
     <w:unhideWhenUsed/>
+  </w:style>
+  <w:style w:type="character" w:customStyle="1" w:styleId="Heading2Char">
+    <w:name w:val="Heading 2 Char"/>
+    <w:basedOn w:val="DefaultParagraphFont"/>
+    <w:link w:val="Heading2"/>
+    <w:uiPriority w:val="9"/>
+    <w:rsid w:val="00220099"/>
+    <w:rPr>
+      <w:rFonts w:ascii="Times New Roman" w:eastAsia="Times New Roman" w:hAnsi="Times New Roman" w:cs="Times New Roman"/>
+      <w:b/>
+      <w:bCs/>
+      <w:sz w:val="36"/>
+      <w:szCs w:val="36"/>
+    </w:rPr>
+  </w:style>
+  <w:style w:type="paragraph" w:styleId="NormalWeb">
+    <w:name w:val="Normal (Web)"/>
+    <w:basedOn w:val="Normal"/>
+    <w:uiPriority w:val="99"/>
+    <w:semiHidden/>
+    <w:unhideWhenUsed/>
+    <w:rsid w:val="00220099"/>
+    <w:pPr>
+      <w:spacing w:before="100" w:beforeAutospacing="1" w:after="100" w:afterAutospacing="1" w:line="240" w:lineRule="auto"/>
+    </w:pPr>
+    <w:rPr>
+      <w:rFonts w:ascii="Times New Roman" w:eastAsia="Times New Roman" w:hAnsi="Times New Roman" w:cs="Times New Roman"/>
+      <w:sz w:val="24"/>
+      <w:szCs w:val="24"/>
+    </w:rPr>
   </w:style>
 </w:styles>
 </file>

</xml_diff>